<commit_message>
div > section pour la section form
box-shadow pour le 2eme element
</commit_message>
<xml_diff>
--- a/lien utile .docx
+++ b/lien utile .docx
@@ -2,25 +2,17 @@
 <file path=word/document.xml><?xml version="1.0" encoding="utf-8"?>
 <w:document xmlns:ve="http://schemas.openxmlformats.org/markup-compatibility/2006" xmlns:o="urn:schemas-microsoft-com:office:office" xmlns:r="http://schemas.openxmlformats.org/officeDocument/2006/relationships" xmlns:m="http://schemas.openxmlformats.org/officeDocument/2006/math" xmlns:v="urn:schemas-microsoft-com:vml" xmlns:wp="http://schemas.openxmlformats.org/drawingml/2006/wordprocessingDrawing" xmlns:w10="urn:schemas-microsoft-com:office:word" xmlns:w="http://schemas.openxmlformats.org/wordprocessingml/2006/main" xmlns:wne="http://schemas.microsoft.com/office/word/2006/wordml">
   <w:body>
+    <w:p/>
+    <w:p/>
     <w:p>
-      <w:r>
-        <w:fldChar w:fldCharType="begin"/>
-      </w:r>
-      <w:r>
-        <w:instrText xml:space="preserve"> HYPERLINK "https://cours-web.ch/git/github-pages.html" </w:instrText>
-      </w:r>
-      <w:r>
-        <w:fldChar w:fldCharType="separate"/>
-      </w:r>
-      <w:r>
-        <w:rPr>
-          <w:rStyle w:val="Lienhypertexte"/>
-        </w:rPr>
-        <w:t>https://cours-web.ch/git/github-pages.html</w:t>
-      </w:r>
-      <w:r>
-        <w:fldChar w:fldCharType="end"/>
-      </w:r>
+      <w:hyperlink r:id="rId4" w:history="1">
+        <w:r>
+          <w:rPr>
+            <w:rStyle w:val="Lienhypertexte"/>
+          </w:rPr>
+          <w:t>https://cours-web.ch/git/github-pages.html</w:t>
+        </w:r>
+      </w:hyperlink>
       <w:r>
         <w:t xml:space="preserve"> : comment </w:t>
       </w:r>
@@ -39,7 +31,7 @@
           <w:lang w:val="en-US"/>
         </w:rPr>
       </w:pPr>
-      <w:hyperlink r:id="rId4" w:history="1">
+      <w:hyperlink r:id="rId5" w:history="1">
         <w:r>
           <w:rPr>
             <w:rStyle w:val="Lienhypertexte"/>
@@ -78,11 +70,610 @@
       <w:proofErr w:type="spellEnd"/>
     </w:p>
     <w:p>
-      <w:pPr>
-        <w:rPr>
-          <w:lang w:val="en-US"/>
-        </w:rPr>
-      </w:pPr>
+      <w:r>
+        <w:t xml:space="preserve">Parmi </w:t>
+      </w:r>
+      <w:r>
+        <w:t xml:space="preserve">les fonctionnalités de </w:t>
+      </w:r>
+      <w:proofErr w:type="spellStart"/>
+      <w:r>
+        <w:t>sass</w:t>
+      </w:r>
+      <w:proofErr w:type="spellEnd"/>
+      <w:r>
+        <w:t xml:space="preserve"> que nous aide à mieux structurer le code. J’ai utilisé les variables, les </w:t>
+      </w:r>
+      <w:proofErr w:type="spellStart"/>
+      <w:r>
+        <w:t>mixins</w:t>
+      </w:r>
+      <w:proofErr w:type="spellEnd"/>
+      <w:r>
+        <w:t xml:space="preserve"> et les </w:t>
+      </w:r>
+      <w:proofErr w:type="spellStart"/>
+      <w:r>
+        <w:t>maps</w:t>
+      </w:r>
+      <w:proofErr w:type="spellEnd"/>
+      <w:r>
+        <w:t xml:space="preserve">. J’ai mis les couleurs utilisés dans des variables pour les référencer et faciliter leur recherche. J’ai utilisé des </w:t>
+      </w:r>
+      <w:proofErr w:type="spellStart"/>
+      <w:r>
+        <w:t>mixins</w:t>
+      </w:r>
+      <w:proofErr w:type="spellEnd"/>
+      <w:r>
+        <w:t xml:space="preserve"> pour les propriétés qui se répète</w:t>
+      </w:r>
+      <w:r>
+        <w:t>nt</w:t>
+      </w:r>
+      <w:r>
+        <w:t xml:space="preserve"> plusieurs fois comme les propriétés de </w:t>
+      </w:r>
+      <w:proofErr w:type="spellStart"/>
+      <w:r>
+        <w:t>flexbox</w:t>
+      </w:r>
+      <w:proofErr w:type="spellEnd"/>
+      <w:r>
+        <w:t xml:space="preserve"> pour centrer </w:t>
+      </w:r>
+      <w:r>
+        <w:t xml:space="preserve">des </w:t>
+      </w:r>
+      <w:proofErr w:type="spellStart"/>
+      <w:r>
+        <w:t>elements</w:t>
+      </w:r>
+      <w:proofErr w:type="spellEnd"/>
+      <w:r>
+        <w:t>,</w:t>
+      </w:r>
+      <w:r>
+        <w:t xml:space="preserve"> la </w:t>
+      </w:r>
+      <w:proofErr w:type="spellStart"/>
+      <w:r>
+        <w:t>mixin</w:t>
+      </w:r>
+      <w:proofErr w:type="spellEnd"/>
+      <w:r>
+        <w:t xml:space="preserve"> de box-</w:t>
+      </w:r>
+      <w:proofErr w:type="spellStart"/>
+      <w:r>
+        <w:t>shadow</w:t>
+      </w:r>
+      <w:proofErr w:type="spellEnd"/>
+      <w:r>
+        <w:t xml:space="preserve"> dans lequel </w:t>
+      </w:r>
+      <w:r>
+        <w:t>j’ai</w:t>
+      </w:r>
+      <w:r>
+        <w:t xml:space="preserve"> ajouté deux arguments avec deux </w:t>
+      </w:r>
+      <w:r>
+        <w:t xml:space="preserve">valeurs par défaut une pour le couleur et l’autre pour la </w:t>
+      </w:r>
+      <w:proofErr w:type="spellStart"/>
+      <w:r>
+        <w:t>porcentage</w:t>
+      </w:r>
+      <w:proofErr w:type="spellEnd"/>
+      <w:r>
+        <w:t xml:space="preserve"> de sombre</w:t>
+      </w:r>
+      <w:r>
+        <w:t xml:space="preserve">ment de la fonction </w:t>
+      </w:r>
+      <w:proofErr w:type="spellStart"/>
+      <w:r>
+        <w:t>darken</w:t>
+      </w:r>
+      <w:proofErr w:type="spellEnd"/>
+      <w:r>
+        <w:t xml:space="preserve">. Enfin les </w:t>
+      </w:r>
+      <w:proofErr w:type="spellStart"/>
+      <w:r>
+        <w:t>maps</w:t>
+      </w:r>
+      <w:proofErr w:type="spellEnd"/>
+      <w:r>
+        <w:t xml:space="preserve"> qui sont </w:t>
+      </w:r>
+      <w:r>
+        <w:t xml:space="preserve">des listes qui nous permet de définir plusieurs variables (log, disc </w:t>
+      </w:r>
+      <w:proofErr w:type="spellStart"/>
+      <w:proofErr w:type="gramStart"/>
+      <w:r>
+        <w:t>etc</w:t>
+      </w:r>
+      <w:proofErr w:type="spellEnd"/>
+      <w:r>
+        <w:t xml:space="preserve"> )dans</w:t>
+      </w:r>
+      <w:proofErr w:type="gramEnd"/>
+      <w:r>
+        <w:t xml:space="preserve"> une seul variable  (</w:t>
+      </w:r>
+      <w:proofErr w:type="spellStart"/>
+      <w:r>
+        <w:t>padding</w:t>
+      </w:r>
+      <w:proofErr w:type="spellEnd"/>
+      <w:r>
+        <w:t>-top) et après, on peux</w:t>
+      </w:r>
+      <w:r>
+        <w:t xml:space="preserve"> </w:t>
+      </w:r>
+      <w:r>
+        <w:t xml:space="preserve">utiliser ces </w:t>
+      </w:r>
+      <w:proofErr w:type="spellStart"/>
+      <w:r>
+        <w:t>maps</w:t>
+      </w:r>
+      <w:proofErr w:type="spellEnd"/>
+      <w:r>
+        <w:t xml:space="preserve"> dans </w:t>
+      </w:r>
+      <w:r>
+        <w:t xml:space="preserve">des </w:t>
+      </w:r>
+      <w:proofErr w:type="spellStart"/>
+      <w:r>
+        <w:t>mixins</w:t>
+      </w:r>
+      <w:proofErr w:type="spellEnd"/>
+      <w:r>
+        <w:t xml:space="preserve"> comme valeur pour ces</w:t>
+      </w:r>
+      <w:r>
+        <w:t xml:space="preserve"> pro</w:t>
+      </w:r>
+      <w:r>
+        <w:t>priétés</w:t>
+      </w:r>
+      <w:r>
+        <w:t xml:space="preserve">. Pour </w:t>
+      </w:r>
+      <w:r>
+        <w:t>accéder</w:t>
+      </w:r>
+      <w:r>
+        <w:t xml:space="preserve"> </w:t>
+      </w:r>
+      <w:proofErr w:type="gramStart"/>
+      <w:r>
+        <w:t xml:space="preserve">au </w:t>
+      </w:r>
+      <w:r>
+        <w:t>éléments</w:t>
+      </w:r>
+      <w:proofErr w:type="gramEnd"/>
+      <w:r>
+        <w:t xml:space="preserve"> du </w:t>
+      </w:r>
+      <w:proofErr w:type="spellStart"/>
+      <w:r>
+        <w:t>maps</w:t>
+      </w:r>
+      <w:proofErr w:type="spellEnd"/>
+      <w:r>
+        <w:t xml:space="preserve">, il suffit d’utiliser la fonction </w:t>
+      </w:r>
+      <w:proofErr w:type="spellStart"/>
+      <w:r>
+        <w:t>map</w:t>
+      </w:r>
+      <w:proofErr w:type="spellEnd"/>
+      <w:r>
+        <w:t>-</w:t>
+      </w:r>
+      <w:proofErr w:type="spellStart"/>
+      <w:r>
+        <w:t>get</w:t>
+      </w:r>
+      <w:proofErr w:type="spellEnd"/>
+      <w:r>
+        <w:t xml:space="preserve">. </w:t>
+      </w:r>
+    </w:p>
+    <w:p>
+      <w:r>
+        <w:t>Dans l</w:t>
+      </w:r>
+      <w:r>
+        <w:t xml:space="preserve">es pages de site </w:t>
+      </w:r>
+      <w:proofErr w:type="spellStart"/>
+      <w:r>
+        <w:t>ohmyfood</w:t>
+      </w:r>
+      <w:proofErr w:type="spellEnd"/>
+      <w:r>
+        <w:t>, j’ai utilisé</w:t>
+      </w:r>
+      <w:r>
+        <w:t xml:space="preserve"> 2 types d’animations : </w:t>
+      </w:r>
+      <w:r>
+        <w:t xml:space="preserve">la </w:t>
+      </w:r>
+      <w:proofErr w:type="spellStart"/>
+      <w:r>
+        <w:t>premier</w:t>
+      </w:r>
+      <w:r>
+        <w:t>e</w:t>
+      </w:r>
+      <w:proofErr w:type="spellEnd"/>
+      <w:r>
+        <w:t xml:space="preserve"> est l’utilisation de la </w:t>
+      </w:r>
+      <w:r>
+        <w:t>propriété</w:t>
+      </w:r>
+      <w:r>
+        <w:t xml:space="preserve"> transition pour animer les </w:t>
+      </w:r>
+      <w:proofErr w:type="spellStart"/>
+      <w:r>
+        <w:t>boutton</w:t>
+      </w:r>
+      <w:proofErr w:type="spellEnd"/>
+      <w:r>
+        <w:t xml:space="preserve"> et les coches </w:t>
+      </w:r>
+      <w:proofErr w:type="gramStart"/>
+      <w:r>
+        <w:t>de la pages menu</w:t>
+      </w:r>
+      <w:proofErr w:type="gramEnd"/>
+      <w:r>
+        <w:t xml:space="preserve">, la </w:t>
+      </w:r>
+      <w:proofErr w:type="spellStart"/>
+      <w:r>
+        <w:t>deuxieme</w:t>
+      </w:r>
+      <w:proofErr w:type="spellEnd"/>
+      <w:r>
+        <w:t xml:space="preserve"> est la fonction </w:t>
+      </w:r>
+      <w:proofErr w:type="spellStart"/>
+      <w:r>
+        <w:t>keyframes</w:t>
+      </w:r>
+      <w:proofErr w:type="spellEnd"/>
+      <w:r>
+        <w:t xml:space="preserve"> pour l’apparition de loader, le remplissage des </w:t>
+      </w:r>
+      <w:proofErr w:type="spellStart"/>
+      <w:r>
+        <w:t>c</w:t>
+      </w:r>
+      <w:r>
+        <w:t>oeurs</w:t>
+      </w:r>
+      <w:proofErr w:type="spellEnd"/>
+      <w:r>
+        <w:t xml:space="preserve"> et l’apparition des plats lors de chargement du page menu</w:t>
+      </w:r>
+      <w:r>
+        <w:t>. La propriété transition permet de changer l’</w:t>
+      </w:r>
+      <w:proofErr w:type="spellStart"/>
+      <w:r>
+        <w:t>etat</w:t>
+      </w:r>
+      <w:proofErr w:type="spellEnd"/>
+      <w:r>
+        <w:t xml:space="preserve"> de mes </w:t>
+      </w:r>
+      <w:proofErr w:type="spellStart"/>
+      <w:r>
+        <w:t>element</w:t>
+      </w:r>
+      <w:proofErr w:type="spellEnd"/>
+      <w:r>
+        <w:t xml:space="preserve"> d’un </w:t>
+      </w:r>
+      <w:proofErr w:type="spellStart"/>
+      <w:r>
+        <w:t>etat</w:t>
+      </w:r>
+      <w:proofErr w:type="spellEnd"/>
+      <w:r>
+        <w:t xml:space="preserve"> à un autre lors d’une action effectué dans mo</w:t>
+      </w:r>
+      <w:r>
+        <w:t xml:space="preserve">n cas lors du survol </w:t>
+      </w:r>
+      <w:proofErr w:type="spellStart"/>
+      <w:r>
+        <w:t>grace</w:t>
+      </w:r>
+      <w:proofErr w:type="spellEnd"/>
+      <w:r>
+        <w:t xml:space="preserve"> au </w:t>
+      </w:r>
+      <w:proofErr w:type="spellStart"/>
+      <w:r>
+        <w:t>pseudoclass</w:t>
+      </w:r>
+      <w:proofErr w:type="spellEnd"/>
+      <w:r>
+        <w:t> </w:t>
+      </w:r>
+      <w:proofErr w:type="gramStart"/>
+      <w:r>
+        <w:t>:</w:t>
+      </w:r>
+      <w:proofErr w:type="spellStart"/>
+      <w:r>
+        <w:t>hover</w:t>
+      </w:r>
+      <w:proofErr w:type="spellEnd"/>
+      <w:proofErr w:type="gramEnd"/>
+      <w:r>
+        <w:t>.</w:t>
+      </w:r>
+      <w:r>
+        <w:t xml:space="preserve"> </w:t>
+      </w:r>
+      <w:proofErr w:type="gramStart"/>
+      <w:r>
+        <w:t>pour</w:t>
+      </w:r>
+      <w:proofErr w:type="gramEnd"/>
+      <w:r>
+        <w:t xml:space="preserve"> le bouton, j’ai utilisé transition pour changer deux p</w:t>
+      </w:r>
+      <w:r>
+        <w:t xml:space="preserve">ropriété </w:t>
+      </w:r>
+      <w:proofErr w:type="spellStart"/>
+      <w:r>
+        <w:t>opacity</w:t>
+      </w:r>
+      <w:proofErr w:type="spellEnd"/>
+      <w:r>
+        <w:t xml:space="preserve"> de 0</w:t>
+      </w:r>
+      <w:r>
+        <w:t xml:space="preserve"> </w:t>
+      </w:r>
+      <w:proofErr w:type="spellStart"/>
+      <w:r>
+        <w:t>à</w:t>
+      </w:r>
+      <w:proofErr w:type="spellEnd"/>
+      <w:r>
+        <w:t xml:space="preserve"> 1 et l’ombre de la </w:t>
+      </w:r>
+      <w:r>
+        <w:t>bordeur en attribuant les</w:t>
+      </w:r>
+      <w:r>
+        <w:t xml:space="preserve"> valeur all pour changer les deux propriété et 250ms  la durée de l’</w:t>
+      </w:r>
+      <w:r>
+        <w:t xml:space="preserve">animation à la transition. Pour le coche, j’ai utilisé aussi la transition mais cette fois on survolant un autre </w:t>
+      </w:r>
+      <w:proofErr w:type="spellStart"/>
+      <w:r>
+        <w:t>element</w:t>
+      </w:r>
+      <w:proofErr w:type="spellEnd"/>
+      <w:r>
+        <w:t xml:space="preserve"> et l’effet apparait sur le coche grâce au combinateur parent enfant &gt; et ‘’j’ai </w:t>
+      </w:r>
+      <w:proofErr w:type="gramStart"/>
+      <w:r>
+        <w:t>utiliser</w:t>
+      </w:r>
+      <w:proofErr w:type="gramEnd"/>
+      <w:r>
+        <w:t xml:space="preserve"> la </w:t>
+      </w:r>
+      <w:proofErr w:type="spellStart"/>
+      <w:r>
+        <w:t>proprité</w:t>
+      </w:r>
+      <w:proofErr w:type="spellEnd"/>
+      <w:r>
+        <w:t xml:space="preserve"> </w:t>
+      </w:r>
+      <w:proofErr w:type="spellStart"/>
+      <w:r>
+        <w:t>transform</w:t>
+      </w:r>
+      <w:proofErr w:type="spellEnd"/>
+      <w:r>
+        <w:t xml:space="preserve"> avec ces fonction </w:t>
+      </w:r>
+      <w:proofErr w:type="spellStart"/>
+      <w:r>
+        <w:t>scaleX</w:t>
+      </w:r>
+      <w:proofErr w:type="spellEnd"/>
+      <w:r>
+        <w:t xml:space="preserve"> pour l’apparition de coche et </w:t>
+      </w:r>
+      <w:proofErr w:type="spellStart"/>
+      <w:r>
+        <w:t>rotate</w:t>
+      </w:r>
+      <w:proofErr w:type="spellEnd"/>
+      <w:r>
+        <w:t xml:space="preserve"> pour avoir l’effet de rotation lors de l’apparition’’. </w:t>
+      </w:r>
+      <w:r>
+        <w:t xml:space="preserve">J’ai utilisé la </w:t>
+      </w:r>
+      <w:proofErr w:type="spellStart"/>
+      <w:r>
+        <w:t>régle</w:t>
+      </w:r>
+      <w:proofErr w:type="spellEnd"/>
+      <w:r>
+        <w:t xml:space="preserve"> </w:t>
+      </w:r>
+      <w:proofErr w:type="spellStart"/>
+      <w:r>
+        <w:t>keyframes</w:t>
+      </w:r>
+      <w:proofErr w:type="spellEnd"/>
+      <w:r>
+        <w:t xml:space="preserve"> pour faire des animation plus complexes en créant plusieurs </w:t>
+      </w:r>
+      <w:proofErr w:type="spellStart"/>
+      <w:r>
+        <w:t>etapes</w:t>
+      </w:r>
+      <w:proofErr w:type="spellEnd"/>
+      <w:r>
+        <w:t xml:space="preserve"> pour les propriétés tout au long de l’animation </w:t>
+      </w:r>
+      <w:proofErr w:type="gramStart"/>
+      <w:r>
+        <w:t>( le</w:t>
+      </w:r>
+      <w:proofErr w:type="gramEnd"/>
+      <w:r>
+        <w:t xml:space="preserve"> </w:t>
+      </w:r>
+      <w:proofErr w:type="spellStart"/>
+      <w:r>
+        <w:t>porcentages</w:t>
+      </w:r>
+      <w:proofErr w:type="spellEnd"/>
+      <w:r>
+        <w:t xml:space="preserve"> de l’animation). P</w:t>
+      </w:r>
+      <w:r>
+        <w:t xml:space="preserve">ar exemple </w:t>
+      </w:r>
+      <w:r>
+        <w:t xml:space="preserve">le loader, j’ai ajouté la propriété </w:t>
+      </w:r>
+      <w:proofErr w:type="spellStart"/>
+      <w:r>
+        <w:t>visibilty</w:t>
+      </w:r>
+      <w:proofErr w:type="spellEnd"/>
+      <w:r>
+        <w:t xml:space="preserve"> et </w:t>
+      </w:r>
+      <w:proofErr w:type="spellStart"/>
+      <w:r>
+        <w:t>opacity</w:t>
+      </w:r>
+      <w:proofErr w:type="spellEnd"/>
+      <w:r>
+        <w:t xml:space="preserve"> dans la loader pour le faire apparaitre au début de l’animation 0% et 80% avec </w:t>
+      </w:r>
+      <w:proofErr w:type="spellStart"/>
+      <w:r>
+        <w:t>visibility</w:t>
+      </w:r>
+      <w:proofErr w:type="spellEnd"/>
+      <w:r>
+        <w:t xml:space="preserve"> visible et </w:t>
+      </w:r>
+      <w:proofErr w:type="spellStart"/>
+      <w:r>
+        <w:t>opacity</w:t>
+      </w:r>
+      <w:proofErr w:type="spellEnd"/>
+      <w:r>
+        <w:t xml:space="preserve"> 0.9 et le faire disparaitre à la fin 100% avec </w:t>
+      </w:r>
+      <w:proofErr w:type="spellStart"/>
+      <w:r>
+        <w:t>visibility</w:t>
+      </w:r>
+      <w:proofErr w:type="spellEnd"/>
+      <w:r>
+        <w:t xml:space="preserve"> </w:t>
+      </w:r>
+      <w:proofErr w:type="spellStart"/>
+      <w:r>
+        <w:t>hidden</w:t>
+      </w:r>
+      <w:proofErr w:type="spellEnd"/>
+      <w:r>
+        <w:t xml:space="preserve"> et </w:t>
+      </w:r>
+      <w:proofErr w:type="spellStart"/>
+      <w:r>
+        <w:t>opacity</w:t>
+      </w:r>
+      <w:proofErr w:type="spellEnd"/>
+      <w:r>
+        <w:t xml:space="preserve"> à 0</w:t>
+      </w:r>
+      <w:r>
+        <w:t xml:space="preserve">. Apres avoir définir le </w:t>
+      </w:r>
+      <w:proofErr w:type="spellStart"/>
+      <w:r>
+        <w:t>keyframs</w:t>
+      </w:r>
+      <w:proofErr w:type="spellEnd"/>
+      <w:r>
+        <w:t xml:space="preserve">, on l’appelle dans le </w:t>
+      </w:r>
+      <w:proofErr w:type="spellStart"/>
+      <w:r>
+        <w:t>selecteur</w:t>
+      </w:r>
+      <w:proofErr w:type="spellEnd"/>
+      <w:r>
+        <w:t xml:space="preserve"> de loader </w:t>
+      </w:r>
+      <w:proofErr w:type="spellStart"/>
+      <w:r>
+        <w:t>grace</w:t>
+      </w:r>
+      <w:proofErr w:type="spellEnd"/>
+      <w:r>
+        <w:t xml:space="preserve"> à la propriété animation qui a comme valeur le nom de </w:t>
+      </w:r>
+      <w:proofErr w:type="spellStart"/>
+      <w:r>
+        <w:t>keyframs</w:t>
+      </w:r>
+      <w:proofErr w:type="spellEnd"/>
+      <w:r>
+        <w:t xml:space="preserve"> ensuite la duré de l’animation et enfin la valeur </w:t>
+      </w:r>
+      <w:proofErr w:type="spellStart"/>
+      <w:r>
+        <w:t>linear</w:t>
+      </w:r>
+      <w:proofErr w:type="spellEnd"/>
+      <w:r>
+        <w:t xml:space="preserve"> pour conserver </w:t>
+      </w:r>
+      <w:proofErr w:type="gramStart"/>
+      <w:r>
+        <w:t>un</w:t>
+      </w:r>
+      <w:proofErr w:type="gramEnd"/>
+      <w:r>
+        <w:t xml:space="preserve"> vitesse linéaire de chargement du loader.</w:t>
+      </w:r>
     </w:p>
     <w:sectPr>
       <w:pgSz w:w="11906" w:h="16838"/>

</xml_diff>